<commit_message>
Neu Startseite PSD, NAdja Structure of Website , First Version, Hadi
</commit_message>
<xml_diff>
--- a/xmind/Hadi.docx
+++ b/xmind/Hadi.docx
@@ -514,8 +514,6 @@
           <w:lang w:val="de-DE"/>
         </w:rPr>
       </w:pPr>
-      <w:bookmarkStart w:id="0" w:name="_GoBack"/>
-      <w:bookmarkEnd w:id="0"/>
     </w:p>
     <w:p>
       <w:pPr>
@@ -573,17 +571,106 @@
     </w:p>
     <w:p>
       <w:pPr>
+        <w:pStyle w:val="Listenabsatz"/>
+        <w:rPr>
+          <w:sz w:val="24"/>
+          <w:szCs w:val="24"/>
+          <w:lang w:val="de-DE"/>
+        </w:rPr>
+      </w:pPr>
+    </w:p>
+    <w:p>
+      <w:pPr>
+        <w:rPr>
+          <w:color w:val="FF0000"/>
+          <w:sz w:val="44"/>
+          <w:szCs w:val="44"/>
+          <w:lang w:val="de-DE"/>
+        </w:rPr>
+      </w:pPr>
+      <w:r>
+        <w:rPr>
+          <w:color w:val="FF0000"/>
+          <w:sz w:val="44"/>
+          <w:szCs w:val="44"/>
+          <w:lang w:val="de-DE"/>
+        </w:rPr>
+        <w:t xml:space="preserve">10-7-2013 </w:t>
+      </w:r>
+    </w:p>
+    <w:p>
+      <w:pPr>
+        <w:pStyle w:val="Listenabsatz"/>
+        <w:numPr>
+          <w:ilvl w:val="0"/>
+          <w:numId w:val="10"/>
+        </w:numPr>
+        <w:rPr>
+          <w:sz w:val="24"/>
+          <w:szCs w:val="24"/>
+          <w:lang w:val="de-DE"/>
+        </w:rPr>
+      </w:pPr>
+      <w:r>
+        <w:rPr>
+          <w:sz w:val="24"/>
+          <w:szCs w:val="24"/>
+          <w:lang w:val="de-DE"/>
+        </w:rPr>
+        <w:t>Über Uns</w:t>
+      </w:r>
+    </w:p>
+    <w:p>
+      <w:pPr>
+        <w:pStyle w:val="Listenabsatz"/>
+        <w:numPr>
+          <w:ilvl w:val="0"/>
+          <w:numId w:val="10"/>
+        </w:numPr>
+        <w:rPr>
+          <w:sz w:val="24"/>
+          <w:szCs w:val="24"/>
+        </w:rPr>
+      </w:pPr>
+      <w:r>
+        <w:rPr>
+          <w:sz w:val="24"/>
+          <w:szCs w:val="24"/>
+        </w:rPr>
+        <w:t>Which kind of methods do they use for News Letter : HTML, PDF, Jpeg</w:t>
+      </w:r>
+      <w:bookmarkStart w:id="0" w:name="_GoBack"/>
+      <w:bookmarkEnd w:id="0"/>
+    </w:p>
+    <w:p>
+      <w:pPr>
+        <w:rPr>
+          <w:color w:val="FF0000"/>
+          <w:sz w:val="44"/>
+          <w:szCs w:val="44"/>
+        </w:rPr>
+      </w:pPr>
+    </w:p>
+    <w:p>
+      <w:pPr>
+        <w:pStyle w:val="Listenabsatz"/>
+        <w:rPr>
+          <w:sz w:val="24"/>
+          <w:szCs w:val="24"/>
+        </w:rPr>
+      </w:pPr>
+    </w:p>
+    <w:p>
+      <w:pPr>
         <w:rPr>
           <w:sz w:val="32"/>
           <w:szCs w:val="32"/>
-          <w:lang w:val="de-DE"/>
         </w:rPr>
       </w:pPr>
       <w:r>
         <w:rPr>
           <w:sz w:val="32"/>
           <w:szCs w:val="32"/>
-          <w:lang w:val="de-DE"/>
         </w:rPr>
         <w:br w:type="page"/>
       </w:r>
@@ -1406,6 +1493,97 @@
     </w:lvl>
   </w:abstractNum>
   <w:abstractNum w:abstractNumId="7">
+    <w:nsid w:val="66895273"/>
+    <w:multiLevelType w:val="hybridMultilevel"/>
+    <w:tmpl w:val="6B0C1964"/>
+    <w:lvl w:ilvl="0" w:tplc="87CC4762">
+      <w:start w:val="1"/>
+      <w:numFmt w:val="decimal"/>
+      <w:lvlText w:val="%1-"/>
+      <w:lvlJc w:val="left"/>
+      <w:pPr>
+        <w:ind w:left="720" w:hanging="360"/>
+      </w:pPr>
+      <w:rPr>
+        <w:rFonts w:hint="default"/>
+        <w:sz w:val="24"/>
+        <w:szCs w:val="24"/>
+      </w:rPr>
+    </w:lvl>
+    <w:lvl w:ilvl="1" w:tplc="04090019">
+      <w:start w:val="1"/>
+      <w:numFmt w:val="lowerLetter"/>
+      <w:lvlText w:val="%2."/>
+      <w:lvlJc w:val="left"/>
+      <w:pPr>
+        <w:ind w:left="1440" w:hanging="360"/>
+      </w:pPr>
+    </w:lvl>
+    <w:lvl w:ilvl="2" w:tplc="0409001B" w:tentative="1">
+      <w:start w:val="1"/>
+      <w:numFmt w:val="lowerRoman"/>
+      <w:lvlText w:val="%3."/>
+      <w:lvlJc w:val="right"/>
+      <w:pPr>
+        <w:ind w:left="2160" w:hanging="180"/>
+      </w:pPr>
+    </w:lvl>
+    <w:lvl w:ilvl="3" w:tplc="0409000F" w:tentative="1">
+      <w:start w:val="1"/>
+      <w:numFmt w:val="decimal"/>
+      <w:lvlText w:val="%4."/>
+      <w:lvlJc w:val="left"/>
+      <w:pPr>
+        <w:ind w:left="2880" w:hanging="360"/>
+      </w:pPr>
+    </w:lvl>
+    <w:lvl w:ilvl="4" w:tplc="04090019" w:tentative="1">
+      <w:start w:val="1"/>
+      <w:numFmt w:val="lowerLetter"/>
+      <w:lvlText w:val="%5."/>
+      <w:lvlJc w:val="left"/>
+      <w:pPr>
+        <w:ind w:left="3600" w:hanging="360"/>
+      </w:pPr>
+    </w:lvl>
+    <w:lvl w:ilvl="5" w:tplc="0409001B" w:tentative="1">
+      <w:start w:val="1"/>
+      <w:numFmt w:val="lowerRoman"/>
+      <w:lvlText w:val="%6."/>
+      <w:lvlJc w:val="right"/>
+      <w:pPr>
+        <w:ind w:left="4320" w:hanging="180"/>
+      </w:pPr>
+    </w:lvl>
+    <w:lvl w:ilvl="6" w:tplc="0409000F" w:tentative="1">
+      <w:start w:val="1"/>
+      <w:numFmt w:val="decimal"/>
+      <w:lvlText w:val="%7."/>
+      <w:lvlJc w:val="left"/>
+      <w:pPr>
+        <w:ind w:left="5040" w:hanging="360"/>
+      </w:pPr>
+    </w:lvl>
+    <w:lvl w:ilvl="7" w:tplc="04090019" w:tentative="1">
+      <w:start w:val="1"/>
+      <w:numFmt w:val="lowerLetter"/>
+      <w:lvlText w:val="%8."/>
+      <w:lvlJc w:val="left"/>
+      <w:pPr>
+        <w:ind w:left="5760" w:hanging="360"/>
+      </w:pPr>
+    </w:lvl>
+    <w:lvl w:ilvl="8" w:tplc="0409001B" w:tentative="1">
+      <w:start w:val="1"/>
+      <w:numFmt w:val="lowerRoman"/>
+      <w:lvlText w:val="%9."/>
+      <w:lvlJc w:val="right"/>
+      <w:pPr>
+        <w:ind w:left="6480" w:hanging="180"/>
+      </w:pPr>
+    </w:lvl>
+  </w:abstractNum>
+  <w:abstractNum w:abstractNumId="8">
     <w:nsid w:val="6B6F4F7A"/>
     <w:multiLevelType w:val="hybridMultilevel"/>
     <w:tmpl w:val="6B0C1964"/>
@@ -1496,7 +1674,7 @@
       </w:pPr>
     </w:lvl>
   </w:abstractNum>
-  <w:abstractNum w:abstractNumId="8">
+  <w:abstractNum w:abstractNumId="9">
     <w:nsid w:val="7DDA6710"/>
     <w:multiLevelType w:val="multilevel"/>
     <w:tmpl w:val="27DA5DE4"/>
@@ -1655,7 +1833,7 @@
     <w:abstractNumId w:val="1"/>
   </w:num>
   <w:num w:numId="4">
-    <w:abstractNumId w:val="7"/>
+    <w:abstractNumId w:val="8"/>
   </w:num>
   <w:num w:numId="5">
     <w:abstractNumId w:val="0"/>
@@ -1670,7 +1848,10 @@
     <w:abstractNumId w:val="5"/>
   </w:num>
   <w:num w:numId="9">
-    <w:abstractNumId w:val="8"/>
+    <w:abstractNumId w:val="9"/>
+  </w:num>
+  <w:num w:numId="10">
+    <w:abstractNumId w:val="7"/>
   </w:num>
 </w:numbering>
 </file>

</xml_diff>